<commit_message>
Downgrade to Java 7
</commit_message>
<xml_diff>
--- a/03_analysis_design/Issues/Issue-7 Spark Word Count/Issue-7 Spark Word Count.docx
+++ b/03_analysis_design/Issues/Issue-7 Spark Word Count/Issue-7 Spark Word Count.docx
@@ -13,21 +13,7 @@
         <w:rPr>
           <w:lang w:val="en-US"/>
         </w:rPr>
-        <w:t xml:space="preserve">Goal 1: Create Fat-JAR on Laptop and run </w:t>
-      </w:r>
-      <w:proofErr w:type="spellStart"/>
-      <w:r>
-        <w:rPr>
-          <w:lang w:val="en-US"/>
-        </w:rPr>
-        <w:t>JavaSparkPi</w:t>
-      </w:r>
-      <w:proofErr w:type="spellEnd"/>
-      <w:r>
-        <w:rPr>
-          <w:lang w:val="en-US"/>
-        </w:rPr>
-        <w:t xml:space="preserve"> on Cluster</w:t>
+        <w:t>Goal 1: Create Fat-JAR on Laptop and run JavaSparkPi on Cluster</w:t>
       </w:r>
     </w:p>
     <w:p>
@@ -50,231 +36,89 @@
           <w:lang w:val="en-US"/>
         </w:rPr>
       </w:pPr>
-      <w:proofErr w:type="spellStart"/>
-      <w:proofErr w:type="gramStart"/>
-      <w:r>
-        <w:rPr>
-          <w:lang w:val="en-US"/>
-        </w:rPr>
-        <w:t>gradle</w:t>
-      </w:r>
-      <w:proofErr w:type="spellEnd"/>
-      <w:proofErr w:type="gramEnd"/>
-      <w:r>
-        <w:rPr>
-          <w:lang w:val="en-US"/>
-        </w:rPr>
-        <w:t xml:space="preserve"> </w:t>
-      </w:r>
-      <w:proofErr w:type="spellStart"/>
+      <w:r>
+        <w:rPr>
+          <w:lang w:val="en-US"/>
+        </w:rPr>
+        <w:t xml:space="preserve">gradle </w:t>
+      </w:r>
       <w:r>
         <w:rPr>
           <w:lang w:val="en-US"/>
         </w:rPr>
         <w:t>fatJarWithTests</w:t>
       </w:r>
-      <w:proofErr w:type="spellEnd"/>
-    </w:p>
-    <w:p>
-      <w:pPr>
-        <w:rPr>
-          <w:lang w:val="en-US"/>
-        </w:rPr>
-      </w:pPr>
-    </w:p>
-    <w:p>
-      <w:pPr>
-        <w:rPr>
-          <w:lang w:val="en-US"/>
-        </w:rPr>
-      </w:pPr>
-      <w:proofErr w:type="gramStart"/>
-      <w:r>
-        <w:rPr>
-          <w:lang w:val="en-US"/>
-        </w:rPr>
-        <w:t>task</w:t>
-      </w:r>
-      <w:proofErr w:type="gramEnd"/>
-      <w:r>
-        <w:rPr>
-          <w:lang w:val="en-US"/>
-        </w:rPr>
-        <w:t xml:space="preserve"> </w:t>
-      </w:r>
-      <w:proofErr w:type="spellStart"/>
-      <w:r>
-        <w:rPr>
-          <w:lang w:val="en-US"/>
-        </w:rPr>
-        <w:t>fatJarWithTests</w:t>
-      </w:r>
-      <w:proofErr w:type="spellEnd"/>
-      <w:r>
-        <w:rPr>
-          <w:lang w:val="en-US"/>
-        </w:rPr>
-        <w:t>(type: Jar) {</w:t>
-      </w:r>
-    </w:p>
-    <w:p>
-      <w:pPr>
-        <w:rPr>
-          <w:lang w:val="en-US"/>
-        </w:rPr>
-      </w:pPr>
-      <w:r>
-        <w:rPr>
-          <w:lang w:val="en-US"/>
-        </w:rPr>
-        <w:t xml:space="preserve">    </w:t>
-      </w:r>
-      <w:proofErr w:type="spellStart"/>
-      <w:proofErr w:type="gramStart"/>
-      <w:r>
-        <w:rPr>
-          <w:lang w:val="en-US"/>
-        </w:rPr>
-        <w:t>baseName</w:t>
-      </w:r>
-      <w:proofErr w:type="spellEnd"/>
-      <w:proofErr w:type="gramEnd"/>
-      <w:r>
-        <w:rPr>
-          <w:lang w:val="en-US"/>
-        </w:rPr>
-        <w:t xml:space="preserve"> = project.name + '-all-with-tests'</w:t>
-      </w:r>
-    </w:p>
-    <w:p>
-      <w:pPr>
-        <w:rPr>
-          <w:lang w:val="en-US"/>
-        </w:rPr>
-      </w:pPr>
-      <w:r>
-        <w:rPr>
-          <w:lang w:val="en-US"/>
-        </w:rPr>
-        <w:t xml:space="preserve">    </w:t>
-      </w:r>
-      <w:proofErr w:type="gramStart"/>
-      <w:r>
-        <w:rPr>
-          <w:lang w:val="en-US"/>
-        </w:rPr>
-        <w:t>from</w:t>
-      </w:r>
-      <w:proofErr w:type="gramEnd"/>
-      <w:r>
-        <w:rPr>
-          <w:lang w:val="en-US"/>
-        </w:rPr>
-        <w:t xml:space="preserve"> { </w:t>
-      </w:r>
-      <w:proofErr w:type="spellStart"/>
-      <w:r>
-        <w:rPr>
-          <w:lang w:val="en-US"/>
-        </w:rPr>
-        <w:t>configurations.testCompile.collect</w:t>
-      </w:r>
-      <w:proofErr w:type="spellEnd"/>
-      <w:r>
-        <w:rPr>
-          <w:lang w:val="en-US"/>
-        </w:rPr>
-        <w:t xml:space="preserve"> { </w:t>
-      </w:r>
-      <w:proofErr w:type="spellStart"/>
-      <w:r>
-        <w:rPr>
-          <w:lang w:val="en-US"/>
-        </w:rPr>
-        <w:t>it.isDirectory</w:t>
-      </w:r>
-      <w:proofErr w:type="spellEnd"/>
-      <w:r>
-        <w:rPr>
-          <w:lang w:val="en-US"/>
-        </w:rPr>
-        <w:t xml:space="preserve">() ? it : </w:t>
-      </w:r>
-      <w:proofErr w:type="spellStart"/>
-      <w:r>
-        <w:rPr>
-          <w:lang w:val="en-US"/>
-        </w:rPr>
-        <w:t>zipTree</w:t>
-      </w:r>
-      <w:proofErr w:type="spellEnd"/>
-      <w:r>
-        <w:rPr>
-          <w:lang w:val="en-US"/>
-        </w:rPr>
-        <w:t>(it) } }</w:t>
-      </w:r>
-    </w:p>
-    <w:p>
-      <w:pPr>
-        <w:rPr>
-          <w:lang w:val="en-US"/>
-        </w:rPr>
-      </w:pPr>
-      <w:r>
-        <w:rPr>
-          <w:lang w:val="en-US"/>
-        </w:rPr>
-        <w:t xml:space="preserve">    </w:t>
-      </w:r>
-      <w:proofErr w:type="gramStart"/>
-      <w:r>
-        <w:rPr>
-          <w:lang w:val="en-US"/>
-        </w:rPr>
-        <w:t>from</w:t>
-      </w:r>
-      <w:proofErr w:type="gramEnd"/>
-      <w:r>
-        <w:rPr>
-          <w:lang w:val="en-US"/>
-        </w:rPr>
-        <w:t xml:space="preserve"> </w:t>
-      </w:r>
-      <w:proofErr w:type="spellStart"/>
-      <w:r>
-        <w:rPr>
-          <w:lang w:val="en-US"/>
-        </w:rPr>
-        <w:t>sourceSets.test.output</w:t>
-      </w:r>
-      <w:proofErr w:type="spellEnd"/>
-    </w:p>
-    <w:p>
-      <w:pPr>
-        <w:rPr>
-          <w:lang w:val="en-US"/>
-        </w:rPr>
-      </w:pPr>
-      <w:r>
-        <w:rPr>
-          <w:lang w:val="en-US"/>
-        </w:rPr>
-        <w:t xml:space="preserve">    </w:t>
-      </w:r>
-      <w:proofErr w:type="gramStart"/>
-      <w:r>
-        <w:rPr>
-          <w:lang w:val="en-US"/>
-        </w:rPr>
-        <w:t>with</w:t>
-      </w:r>
-      <w:proofErr w:type="gramEnd"/>
-      <w:r>
-        <w:rPr>
-          <w:lang w:val="en-US"/>
-        </w:rPr>
-        <w:t xml:space="preserve"> jar</w:t>
+    </w:p>
+    <w:p>
+      <w:pPr>
+        <w:rPr>
+          <w:lang w:val="en-US"/>
+        </w:rPr>
+      </w:pPr>
+    </w:p>
+    <w:p>
+      <w:pPr>
+        <w:rPr>
+          <w:lang w:val="en-US"/>
+        </w:rPr>
+      </w:pPr>
+      <w:r>
+        <w:rPr>
+          <w:lang w:val="en-US"/>
+        </w:rPr>
+        <w:t>task fatJarWithTests(type: Jar) {</w:t>
+      </w:r>
+    </w:p>
+    <w:p>
+      <w:pPr>
+        <w:rPr>
+          <w:lang w:val="en-US"/>
+        </w:rPr>
+      </w:pPr>
+      <w:r>
+        <w:rPr>
+          <w:lang w:val="en-US"/>
+        </w:rPr>
+        <w:t xml:space="preserve">    baseName = project.name + '-all-with-tests'</w:t>
+      </w:r>
+    </w:p>
+    <w:p>
+      <w:pPr>
+        <w:rPr>
+          <w:lang w:val="en-US"/>
+        </w:rPr>
+      </w:pPr>
+      <w:r>
+        <w:rPr>
+          <w:lang w:val="en-US"/>
+        </w:rPr>
+        <w:t xml:space="preserve">    from { configurations.testCompile.collect { it.isDirectory() ? it : zipTree(it) } }</w:t>
+      </w:r>
+    </w:p>
+    <w:p>
+      <w:pPr>
+        <w:rPr>
+          <w:lang w:val="en-US"/>
+        </w:rPr>
+      </w:pPr>
+      <w:r>
+        <w:rPr>
+          <w:lang w:val="en-US"/>
+        </w:rPr>
+        <w:t xml:space="preserve">    from sourceSets.test.output</w:t>
+      </w:r>
+    </w:p>
+    <w:p>
+      <w:pPr>
+        <w:rPr>
+          <w:lang w:val="en-US"/>
+        </w:rPr>
+      </w:pPr>
+      <w:r>
+        <w:rPr>
+          <w:lang w:val="en-US"/>
+        </w:rPr>
+        <w:t xml:space="preserve">    with jar</w:t>
       </w:r>
     </w:p>
     <w:p>
@@ -322,51 +166,12 @@
           <w:lang w:val="en-US"/>
         </w:rPr>
       </w:pPr>
-      <w:proofErr w:type="spellStart"/>
-      <w:proofErr w:type="gramStart"/>
-      <w:r>
-        <w:rPr>
-          <w:lang w:val="en-US"/>
-        </w:rPr>
-        <w:t>dcos</w:t>
-      </w:r>
-      <w:proofErr w:type="spellEnd"/>
-      <w:proofErr w:type="gramEnd"/>
-      <w:r>
-        <w:rPr>
-          <w:lang w:val="en-US"/>
-        </w:rPr>
-        <w:t xml:space="preserve"> spark run --submit-</w:t>
-      </w:r>
-      <w:proofErr w:type="spellStart"/>
-      <w:r>
-        <w:rPr>
-          <w:lang w:val="en-US"/>
-        </w:rPr>
-        <w:t>args</w:t>
-      </w:r>
-      <w:proofErr w:type="spellEnd"/>
-      <w:r>
-        <w:rPr>
-          <w:lang w:val="en-US"/>
-        </w:rPr>
-        <w:t>='-</w:t>
-      </w:r>
-      <w:proofErr w:type="spellStart"/>
-      <w:r>
-        <w:rPr>
-          <w:lang w:val="en-US"/>
-        </w:rPr>
-        <w:t>Dspark.mesos.coarse</w:t>
-      </w:r>
-      <w:proofErr w:type="spellEnd"/>
-      <w:r>
-        <w:rPr>
-          <w:lang w:val="en-US"/>
-        </w:rPr>
-        <w:t xml:space="preserve">=true --driver-cores 1 --driver-memory 1024M --class </w:t>
-      </w:r>
-      <w:proofErr w:type="spellStart"/>
+      <w:r>
+        <w:rPr>
+          <w:lang w:val="en-US"/>
+        </w:rPr>
+        <w:t xml:space="preserve">dcos spark run --submit-args='-Dspark.mesos.coarse=true --driver-cores 1 --driver-memory 1024M --class </w:t>
+      </w:r>
       <w:r>
         <w:rPr>
           <w:highlight w:val="yellow"/>
@@ -374,7 +179,6 @@
         </w:rPr>
         <w:t>org.apache.spark.examples.SparkPi</w:t>
       </w:r>
-      <w:proofErr w:type="spellEnd"/>
       <w:r>
         <w:rPr>
           <w:lang w:val="en-US"/>
@@ -450,51 +254,12 @@
           <w:lang w:val="en-US"/>
         </w:rPr>
       </w:pPr>
-      <w:proofErr w:type="spellStart"/>
-      <w:proofErr w:type="gramStart"/>
-      <w:r>
-        <w:rPr>
-          <w:lang w:val="en-US"/>
-        </w:rPr>
-        <w:t>dcos</w:t>
-      </w:r>
-      <w:proofErr w:type="spellEnd"/>
-      <w:proofErr w:type="gramEnd"/>
-      <w:r>
-        <w:rPr>
-          <w:lang w:val="en-US"/>
-        </w:rPr>
-        <w:t xml:space="preserve"> spark run --submit-</w:t>
-      </w:r>
-      <w:proofErr w:type="spellStart"/>
-      <w:r>
-        <w:rPr>
-          <w:lang w:val="en-US"/>
-        </w:rPr>
-        <w:t>args</w:t>
-      </w:r>
-      <w:proofErr w:type="spellEnd"/>
-      <w:r>
-        <w:rPr>
-          <w:lang w:val="en-US"/>
-        </w:rPr>
-        <w:t>='-</w:t>
-      </w:r>
-      <w:proofErr w:type="spellStart"/>
-      <w:r>
-        <w:rPr>
-          <w:lang w:val="en-US"/>
-        </w:rPr>
-        <w:t>Dspark.mesos.coarse</w:t>
-      </w:r>
-      <w:proofErr w:type="spellEnd"/>
-      <w:r>
-        <w:rPr>
-          <w:lang w:val="en-US"/>
-        </w:rPr>
-        <w:t xml:space="preserve">=true --driver-cores 1 --driver-memory 1024M --class </w:t>
-      </w:r>
-      <w:proofErr w:type="spellStart"/>
+      <w:r>
+        <w:rPr>
+          <w:lang w:val="en-US"/>
+        </w:rPr>
+        <w:t xml:space="preserve">dcos spark run --submit-args='-Dspark.mesos.coarse=true --driver-cores 1 --driver-memory 1024M --class </w:t>
+      </w:r>
       <w:r>
         <w:rPr>
           <w:highlight w:val="yellow"/>
@@ -502,7 +267,6 @@
         </w:rPr>
         <w:t>com.zuehlke.shmack.sparkjobs.tutorials.JavaSparkPi</w:t>
       </w:r>
-      <w:proofErr w:type="spellEnd"/>
       <w:r>
         <w:rPr>
           <w:lang w:val="en-US"/>
@@ -888,19 +652,11 @@
           <w:lang w:val="en-US"/>
         </w:rPr>
       </w:pPr>
-      <w:proofErr w:type="spellStart"/>
-      <w:r>
-        <w:rPr>
-          <w:lang w:val="en-US"/>
-        </w:rPr>
-        <w:t>Stderr</w:t>
-      </w:r>
-      <w:proofErr w:type="spellEnd"/>
-      <w:r>
-        <w:rPr>
-          <w:lang w:val="en-US"/>
-        </w:rPr>
-        <w:t xml:space="preserve"> shows the problem:</w:t>
+      <w:r>
+        <w:rPr>
+          <w:lang w:val="en-US"/>
+        </w:rPr>
+        <w:t>Stderr shows the problem:</w:t>
       </w:r>
     </w:p>
     <w:p>
@@ -957,19 +713,11 @@
           <w:lang w:val="en-US"/>
         </w:rPr>
       </w:pPr>
-      <w:proofErr w:type="spellStart"/>
-      <w:r>
-        <w:rPr>
-          <w:lang w:val="en-US"/>
-        </w:rPr>
-        <w:t>java.lang.SecurityException</w:t>
-      </w:r>
-      <w:proofErr w:type="spellEnd"/>
-      <w:r>
-        <w:rPr>
-          <w:lang w:val="en-US"/>
-        </w:rPr>
-        <w:t>: Invalid signature file digest for Manifest main attributes</w:t>
+      <w:r>
+        <w:rPr>
+          <w:lang w:val="en-US"/>
+        </w:rPr>
+        <w:t>java.lang.SecurityException: Invalid signature file digest for Manifest main attributes</w:t>
       </w:r>
     </w:p>
     <w:p>
@@ -1004,6 +752,312 @@
           <w:lang w:val="en-US"/>
         </w:rPr>
       </w:pPr>
+    </w:p>
+    <w:p>
+      <w:pPr>
+        <w:pStyle w:val="Heading3"/>
+        <w:rPr>
+          <w:lang w:val="en-US"/>
+        </w:rPr>
+      </w:pPr>
+      <w:r>
+        <w:rPr>
+          <w:lang w:val="en-US"/>
+        </w:rPr>
+        <w:t>Numerous (1022) duplicate files (but not the manifest)</w:t>
+      </w:r>
+    </w:p>
+    <w:p>
+      <w:pPr>
+        <w:rPr>
+          <w:lang w:val="en-US"/>
+        </w:rPr>
+      </w:pPr>
+      <w:r>
+        <w:rPr>
+          <w:lang w:val="en-US"/>
+        </w:rPr>
+        <w:t>unzip -l ../sparkjobs-all-with-tests-1.0-SNAPSHOT.jar | awk '{print $4;}' | sort | wc</w:t>
+      </w:r>
+    </w:p>
+    <w:p>
+      <w:pPr>
+        <w:rPr>
+          <w:lang w:val="en-US"/>
+        </w:rPr>
+      </w:pPr>
+      <w:r>
+        <w:rPr>
+          <w:lang w:val="en-US"/>
+        </w:rPr>
+        <w:t xml:space="preserve">  58484   58481 3616989</w:t>
+      </w:r>
+    </w:p>
+    <w:p>
+      <w:pPr>
+        <w:rPr>
+          <w:lang w:val="en-US"/>
+        </w:rPr>
+      </w:pPr>
+      <w:r>
+        <w:rPr>
+          <w:lang w:val="en-US"/>
+        </w:rPr>
+        <w:t>unzip -l ../sparkjobs-all-with-tests-1.0-SNAPSHOT.jar | awk '{print $4;}' | sort -u | wc</w:t>
+      </w:r>
+    </w:p>
+    <w:p>
+      <w:pPr>
+        <w:rPr>
+          <w:lang w:val="en-US"/>
+        </w:rPr>
+      </w:pPr>
+      <w:r>
+        <w:rPr>
+          <w:lang w:val="en-US"/>
+        </w:rPr>
+        <w:lastRenderedPageBreak/>
+        <w:t xml:space="preserve">  57462   57461 3564247</w:t>
+      </w:r>
+    </w:p>
+    <w:p>
+      <w:pPr>
+        <w:pStyle w:val="ListParagraph"/>
+        <w:numPr>
+          <w:ilvl w:val="0"/>
+          <w:numId w:val="3"/>
+        </w:numPr>
+        <w:rPr>
+          <w:lang w:val="en-US"/>
+        </w:rPr>
+      </w:pPr>
+      <w:r>
+        <w:rPr>
+          <w:lang w:val="en-US"/>
+        </w:rPr>
+        <w:t xml:space="preserve">58484   </w:t>
+      </w:r>
+      <w:r>
+        <w:rPr>
+          <w:lang w:val="en-US"/>
+        </w:rPr>
+        <w:t xml:space="preserve"> - </w:t>
+      </w:r>
+      <w:r>
+        <w:rPr>
+          <w:lang w:val="en-US"/>
+        </w:rPr>
+        <w:t xml:space="preserve">57462   </w:t>
+      </w:r>
+      <w:r>
+        <w:rPr>
+          <w:lang w:val="en-US"/>
+        </w:rPr>
+        <w:t>= 1022</w:t>
+      </w:r>
+    </w:p>
+    <w:p>
+      <w:pPr>
+        <w:rPr>
+          <w:lang w:val="en-US"/>
+        </w:rPr>
+      </w:pPr>
+      <w:r>
+        <w:rPr>
+          <w:lang w:val="en-US"/>
+        </w:rPr>
+        <w:t>Which files:</w:t>
+      </w:r>
+    </w:p>
+    <w:p>
+      <w:pPr>
+        <w:rPr>
+          <w:lang w:val="en-US"/>
+        </w:rPr>
+      </w:pPr>
+      <w:r>
+        <w:rPr>
+          <w:lang w:val="en-US"/>
+        </w:rPr>
+        <w:t>unzip -l ../sparkjobs-all-with-tests-1.0-SNAPSHOT.jar | awk '{print $4;}' | sort | awk '{if (x[$1]) { x_count[$1]++; print $0; if (x_count[$1] == 1) { print x[$1] } } x[$1] = $0}'</w:t>
+      </w:r>
+      <w:r>
+        <w:rPr>
+          <w:lang w:val="en-US"/>
+        </w:rPr>
+        <w:t xml:space="preserve"> </w:t>
+      </w:r>
+    </w:p>
+    <w:p>
+      <w:pPr>
+        <w:pStyle w:val="ListParagraph"/>
+        <w:numPr>
+          <w:ilvl w:val="0"/>
+          <w:numId w:val="3"/>
+        </w:numPr>
+        <w:rPr>
+          <w:lang w:val="en-US"/>
+        </w:rPr>
+      </w:pPr>
+      <w:r>
+        <w:rPr>
+          <w:lang w:val="en-US"/>
+        </w:rPr>
+        <w:t xml:space="preserve">See </w:t>
+      </w:r>
+      <w:hyperlink r:id="rId13" w:history="1">
+        <w:r>
+          <w:rPr>
+            <w:rStyle w:val="Hyperlink"/>
+            <w:lang w:val="en-US"/>
+          </w:rPr>
+          <w:t>https://github.com/Zuehlke/SHMACK/blob/master/03_analysis_design/Issues/Issue-7%20Spark%20Word%20Count/duplicate-classes-in-fat-jar.txt</w:t>
+        </w:r>
+      </w:hyperlink>
+      <w:r>
+        <w:rPr>
+          <w:lang w:val="en-US"/>
+        </w:rPr>
+        <w:t xml:space="preserve"> </w:t>
+      </w:r>
+    </w:p>
+    <w:p>
+      <w:pPr>
+        <w:rPr>
+          <w:lang w:val="en-US"/>
+        </w:rPr>
+      </w:pPr>
+    </w:p>
+    <w:p>
+      <w:pPr>
+        <w:pStyle w:val="Heading2"/>
+        <w:rPr>
+          <w:lang w:val="en-US"/>
+        </w:rPr>
+      </w:pPr>
+      <w:r>
+        <w:rPr>
+          <w:lang w:val="en-US"/>
+        </w:rPr>
+        <w:t>Try “Slim-JAR”</w:t>
+      </w:r>
+    </w:p>
+    <w:p>
+      <w:pPr>
+        <w:rPr>
+          <w:lang w:val="en-US"/>
+        </w:rPr>
+      </w:pPr>
+      <w:r>
+        <w:rPr>
+          <w:lang w:val="en-US"/>
+        </w:rPr>
+        <w:t xml:space="preserve">dcos spark run --submit-args='-Dspark.mesos.coarse=true --driver-cores 1 --driver-memory 1024M --class </w:t>
+      </w:r>
+      <w:r>
+        <w:rPr>
+          <w:highlight w:val="yellow"/>
+          <w:lang w:val="en-US"/>
+        </w:rPr>
+        <w:t>com.zuehlke.shmack.sparkjobs.tutorials.JavaSparkPi</w:t>
+      </w:r>
+      <w:r>
+        <w:rPr>
+          <w:lang w:val="en-US"/>
+        </w:rPr>
+        <w:t xml:space="preserve"> </w:t>
+      </w:r>
+      <w:r>
+        <w:rPr>
+          <w:lang w:val="en-US"/>
+        </w:rPr>
+        <w:t>hdfs://hdfs/libs/sparkjobs-1.0-SNAPSHOT.jar</w:t>
+      </w:r>
+      <w:r>
+        <w:rPr>
+          <w:lang w:val="en-US"/>
+        </w:rPr>
+        <w:t xml:space="preserve"> </w:t>
+      </w:r>
+      <w:r>
+        <w:rPr>
+          <w:lang w:val="en-US"/>
+        </w:rPr>
+        <w:t>30'</w:t>
+      </w:r>
+    </w:p>
+    <w:p>
+      <w:pPr>
+        <w:rPr>
+          <w:lang w:val="en-US"/>
+        </w:rPr>
+      </w:pPr>
+    </w:p>
+    <w:p>
+      <w:pPr>
+        <w:rPr>
+          <w:lang w:val="en-US"/>
+        </w:rPr>
+      </w:pPr>
+      <w:r>
+        <w:rPr>
+          <w:noProof/>
+          <w:lang w:eastAsia="de-CH"/>
+        </w:rPr>
+        <w:drawing>
+          <wp:inline distT="0" distB="0" distL="0" distR="0" wp14:anchorId="4AACAC12" wp14:editId="0D1E138B">
+            <wp:extent cx="5760720" cy="1326515"/>
+            <wp:effectExtent l="0" t="0" r="0" b="6985"/>
+            <wp:docPr id="9" name="Picture 9"/>
+            <wp:cNvGraphicFramePr>
+              <a:graphicFrameLocks xmlns:a="http://schemas.openxmlformats.org/drawingml/2006/main" noChangeAspect="1"/>
+            </wp:cNvGraphicFramePr>
+            <a:graphic xmlns:a="http://schemas.openxmlformats.org/drawingml/2006/main">
+              <a:graphicData uri="http://schemas.openxmlformats.org/drawingml/2006/picture">
+                <pic:pic xmlns:pic="http://schemas.openxmlformats.org/drawingml/2006/picture">
+                  <pic:nvPicPr>
+                    <pic:cNvPr id="1" name=""/>
+                    <pic:cNvPicPr/>
+                  </pic:nvPicPr>
+                  <pic:blipFill>
+                    <a:blip r:embed="rId14"/>
+                    <a:stretch>
+                      <a:fillRect/>
+                    </a:stretch>
+                  </pic:blipFill>
+                  <pic:spPr>
+                    <a:xfrm>
+                      <a:off x="0" y="0"/>
+                      <a:ext cx="5760720" cy="1326515"/>
+                    </a:xfrm>
+                    <a:prstGeom prst="rect">
+                      <a:avLst/>
+                    </a:prstGeom>
+                  </pic:spPr>
+                </pic:pic>
+              </a:graphicData>
+            </a:graphic>
+          </wp:inline>
+        </w:drawing>
+      </w:r>
+    </w:p>
+    <w:p>
+      <w:pPr>
+        <w:pStyle w:val="ListParagraph"/>
+        <w:numPr>
+          <w:ilvl w:val="0"/>
+          <w:numId w:val="3"/>
+        </w:numPr>
+        <w:rPr>
+          <w:lang w:val="en-US"/>
+        </w:rPr>
+      </w:pPr>
+      <w:r>
+        <w:rPr>
+          <w:lang w:val="en-US"/>
+        </w:rPr>
+        <w:t>Need to downgrade to Java 7</w:t>
+      </w:r>
       <w:bookmarkStart w:id="0" w:name="_GoBack"/>
       <w:bookmarkEnd w:id="0"/>
     </w:p>
@@ -1018,21 +1072,7 @@
         <w:rPr>
           <w:lang w:val="en-US"/>
         </w:rPr>
-        <w:t xml:space="preserve">Goal 2: Run </w:t>
-      </w:r>
-      <w:proofErr w:type="spellStart"/>
-      <w:r>
-        <w:rPr>
-          <w:lang w:val="en-US"/>
-        </w:rPr>
-        <w:t>WordCount</w:t>
-      </w:r>
-      <w:proofErr w:type="spellEnd"/>
-      <w:r>
-        <w:rPr>
-          <w:lang w:val="en-US"/>
-        </w:rPr>
-        <w:t xml:space="preserve"> on Cluster</w:t>
+        <w:t>Goal 2: Run WordCount on Cluster</w:t>
       </w:r>
     </w:p>
     <w:sectPr>
@@ -2167,6 +2207,17 @@
       <w:contextualSpacing/>
     </w:pPr>
   </w:style>
+  <w:style w:type="character" w:styleId="Hyperlink">
+    <w:name w:val="Hyperlink"/>
+    <w:basedOn w:val="DefaultParagraphFont"/>
+    <w:uiPriority w:val="99"/>
+    <w:unhideWhenUsed/>
+    <w:rsid w:val="00A16B6F"/>
+    <w:rPr>
+      <w:color w:val="0563C1" w:themeColor="hyperlink"/>
+      <w:u w:val="single"/>
+    </w:rPr>
+  </w:style>
 </w:styles>
 </file>
 

</xml_diff>